<commit_message>
update app store description
</commit_message>
<xml_diff>
--- a/Documents/AppStoreDescription.docx
+++ b/Documents/AppStoreDescription.docx
@@ -6,31 +6,28 @@
       <w:pPr>
         <w:rPr>
           <w:rStyle w:val="Riferimentointenso"/>
+          <w:lang w:val="en-US"/>
         </w:rPr>
       </w:pPr>
       <w:r>
         <w:rPr>
           <w:rStyle w:val="Riferimentointenso"/>
+          <w:lang w:val="en-US"/>
         </w:rPr>
         <w:t>Title</w:t>
       </w:r>
     </w:p>
     <w:p>
-      <w:proofErr w:type="spellStart"/>
-      <w:r>
-        <w:t>Don’t</w:t>
-      </w:r>
-      <w:proofErr w:type="spellEnd"/>
-      <w:r>
-        <w:t xml:space="preserve"> Stop Me </w:t>
-      </w:r>
-      <w:proofErr w:type="spellStart"/>
-      <w:r>
-        <w:t>Now</w:t>
-      </w:r>
-      <w:proofErr w:type="spellEnd"/>
-      <w:r>
-        <w:t>!</w:t>
+      <w:pPr>
+        <w:rPr>
+          <w:lang w:val="en-US"/>
+        </w:rPr>
+      </w:pPr>
+      <w:r>
+        <w:rPr>
+          <w:lang w:val="en-US"/>
+        </w:rPr>
+        <w:t>Don’t Stop Me Now!</w:t>
       </w:r>
     </w:p>
     <w:p>
@@ -58,7 +55,7 @@
         <w:rPr>
           <w:lang w:val="en-US"/>
         </w:rPr>
-        <w:t>Avoid obstacles and slide to the end of the freezer in this fast-paced platforming game.</w:t>
+        <w:t>Slide, jump and dash as an ice cube in this fast-paced platformer.</w:t>
       </w:r>
     </w:p>
     <w:p>
@@ -173,21 +170,7 @@
         <w:rPr>
           <w:lang w:val="en-US"/>
         </w:rPr>
-        <w:t xml:space="preserve">Don’t Stop Me Now! is a game developed for the Videogame Design and Programming course at </w:t>
-      </w:r>
-      <w:proofErr w:type="spellStart"/>
-      <w:r>
-        <w:rPr>
-          <w:lang w:val="en-US"/>
-        </w:rPr>
-        <w:t>Politecnico</w:t>
-      </w:r>
-      <w:proofErr w:type="spellEnd"/>
-      <w:r>
-        <w:rPr>
-          <w:lang w:val="en-US"/>
-        </w:rPr>
-        <w:t xml:space="preserve"> di Milano. More information at:</w:t>
+        <w:t>Don’t Stop Me Now! is a game developed for the Videogame Design and Programming course at Politecnico di Milano. More information at:</w:t>
       </w:r>
     </w:p>
     <w:p>
@@ -203,6 +186,27 @@
             <w:lang w:val="en-US"/>
           </w:rPr>
           <w:t>http://www.polimigamecollective.org</w:t>
+        </w:r>
+      </w:hyperlink>
+      <w:r>
+        <w:rPr>
+          <w:lang w:val="en-US"/>
+        </w:rPr>
+        <w:t xml:space="preserve"> </w:t>
+      </w:r>
+      <w:r>
+        <w:rPr>
+          <w:lang w:val="en-US"/>
+        </w:rPr>
+        <w:br/>
+      </w:r>
+      <w:hyperlink r:id="rId6" w:history="1">
+        <w:r>
+          <w:rPr>
+            <w:rStyle w:val="Collegamentoipertestuale"/>
+            <w:lang w:val="en-US"/>
+          </w:rPr>
+          <w:t>https://polimi-game-collective.itch.io/dont-stop-me-now</w:t>
         </w:r>
       </w:hyperlink>
       <w:r>
@@ -320,6 +324,92 @@
     </w:lvl>
   </w:abstractNum>
   <w:abstractNum w:abstractNumId="1" w15:restartNumberingAfterBreak="0">
+    <w:nsid w:val="25892AA8"/>
+    <w:multiLevelType w:val="hybridMultilevel"/>
+    <w:tmpl w:val="687CD050"/>
+    <w:lvl w:ilvl="0" w:tplc="0410000F">
+      <w:start w:val="1"/>
+      <w:numFmt w:val="decimal"/>
+      <w:lvlText w:val="%1."/>
+      <w:lvlJc w:val="left"/>
+      <w:pPr>
+        <w:ind w:left="720" w:hanging="360"/>
+      </w:pPr>
+    </w:lvl>
+    <w:lvl w:ilvl="1" w:tplc="04100019" w:tentative="1">
+      <w:start w:val="1"/>
+      <w:numFmt w:val="lowerLetter"/>
+      <w:lvlText w:val="%2."/>
+      <w:lvlJc w:val="left"/>
+      <w:pPr>
+        <w:ind w:left="1440" w:hanging="360"/>
+      </w:pPr>
+    </w:lvl>
+    <w:lvl w:ilvl="2" w:tplc="0410001B" w:tentative="1">
+      <w:start w:val="1"/>
+      <w:numFmt w:val="lowerRoman"/>
+      <w:lvlText w:val="%3."/>
+      <w:lvlJc w:val="right"/>
+      <w:pPr>
+        <w:ind w:left="2160" w:hanging="180"/>
+      </w:pPr>
+    </w:lvl>
+    <w:lvl w:ilvl="3" w:tplc="0410000F" w:tentative="1">
+      <w:start w:val="1"/>
+      <w:numFmt w:val="decimal"/>
+      <w:lvlText w:val="%4."/>
+      <w:lvlJc w:val="left"/>
+      <w:pPr>
+        <w:ind w:left="2880" w:hanging="360"/>
+      </w:pPr>
+    </w:lvl>
+    <w:lvl w:ilvl="4" w:tplc="04100019" w:tentative="1">
+      <w:start w:val="1"/>
+      <w:numFmt w:val="lowerLetter"/>
+      <w:lvlText w:val="%5."/>
+      <w:lvlJc w:val="left"/>
+      <w:pPr>
+        <w:ind w:left="3600" w:hanging="360"/>
+      </w:pPr>
+    </w:lvl>
+    <w:lvl w:ilvl="5" w:tplc="0410001B" w:tentative="1">
+      <w:start w:val="1"/>
+      <w:numFmt w:val="lowerRoman"/>
+      <w:lvlText w:val="%6."/>
+      <w:lvlJc w:val="right"/>
+      <w:pPr>
+        <w:ind w:left="4320" w:hanging="180"/>
+      </w:pPr>
+    </w:lvl>
+    <w:lvl w:ilvl="6" w:tplc="0410000F" w:tentative="1">
+      <w:start w:val="1"/>
+      <w:numFmt w:val="decimal"/>
+      <w:lvlText w:val="%7."/>
+      <w:lvlJc w:val="left"/>
+      <w:pPr>
+        <w:ind w:left="5040" w:hanging="360"/>
+      </w:pPr>
+    </w:lvl>
+    <w:lvl w:ilvl="7" w:tplc="04100019" w:tentative="1">
+      <w:start w:val="1"/>
+      <w:numFmt w:val="lowerLetter"/>
+      <w:lvlText w:val="%8."/>
+      <w:lvlJc w:val="left"/>
+      <w:pPr>
+        <w:ind w:left="5760" w:hanging="360"/>
+      </w:pPr>
+    </w:lvl>
+    <w:lvl w:ilvl="8" w:tplc="0410001B" w:tentative="1">
+      <w:start w:val="1"/>
+      <w:numFmt w:val="lowerRoman"/>
+      <w:lvlText w:val="%9."/>
+      <w:lvlJc w:val="right"/>
+      <w:pPr>
+        <w:ind w:left="6480" w:hanging="180"/>
+      </w:pPr>
+    </w:lvl>
+  </w:abstractNum>
+  <w:abstractNum w:abstractNumId="2" w15:restartNumberingAfterBreak="0">
     <w:nsid w:val="2F4B7B28"/>
     <w:multiLevelType w:val="multilevel"/>
     <w:tmpl w:val="34E6A9F6"/>
@@ -443,10 +533,13 @@
     <w:abstractNumId w:val="0"/>
   </w:num>
   <w:num w:numId="11" w16cid:durableId="1411151817">
-    <w:abstractNumId w:val="1"/>
+    <w:abstractNumId w:val="2"/>
   </w:num>
   <w:num w:numId="12" w16cid:durableId="450057733">
     <w:abstractNumId w:val="0"/>
+  </w:num>
+  <w:num w:numId="13" w16cid:durableId="1503278564">
+    <w:abstractNumId w:val="1"/>
   </w:num>
 </w:numbering>
 </file>
@@ -1110,7 +1203,6 @@
   <w:style w:type="character" w:default="1" w:styleId="Carpredefinitoparagrafo">
     <w:name w:val="Default Paragraph Font"/>
     <w:uiPriority w:val="1"/>
-    <w:semiHidden/>
     <w:unhideWhenUsed/>
   </w:style>
   <w:style w:type="table" w:default="1" w:styleId="Tabellanormale">

</xml_diff>